<commit_message>
dodano 4 pitanje al je krivo
</commit_message>
<xml_diff>
--- a/pitanja.docx
+++ b/pitanja.docx
@@ -2,11 +2,6 @@
 <file path=word/document.xml><?xml version="1.0" encoding="utf-8"?>
 <w:document xmlns:wpc="http://schemas.microsoft.com/office/word/2010/wordprocessingCanvas" xmlns:cx="http://schemas.microsoft.com/office/drawing/2014/chartex" xmlns:cx1="http://schemas.microsoft.com/office/drawing/2015/9/8/chartex" xmlns:cx2="http://schemas.microsoft.com/office/drawing/2015/10/21/chartex" xmlns:cx3="http://schemas.microsoft.com/office/drawing/2016/5/9/chartex" xmlns:cx4="http://schemas.microsoft.com/office/drawing/2016/5/10/chartex" xmlns:cx5="http://schemas.microsoft.com/office/drawing/2016/5/11/chartex" xmlns:cx6="http://schemas.microsoft.com/office/drawing/2016/5/12/chartex" xmlns:cx7="http://schemas.microsoft.com/office/drawing/2016/5/13/chartex" xmlns:cx8="http://schemas.microsoft.com/office/drawing/2016/5/14/chartex" xmlns:mc="http://schemas.openxmlformats.org/markup-compatibility/2006" xmlns:aink="http://schemas.microsoft.com/office/drawing/2016/ink" xmlns:am3d="http://schemas.microsoft.com/office/drawing/2017/model3d" xmlns:o="urn:schemas-microsoft-com:office:office" xmlns:oel="http://schemas.microsoft.com/office/2019/extlst" xmlns:r="http://schemas.openxmlformats.org/officeDocument/2006/relationships" xmlns:m="http://schemas.openxmlformats.org/officeDocument/2006/math" xmlns:v="urn:schemas-microsoft-com:vml" xmlns:wp14="http://schemas.microsoft.com/office/word/2010/wordprocessingDrawing" xmlns:wp="http://schemas.openxmlformats.org/drawingml/2006/wordprocessingDrawing" xmlns:w10="urn:schemas-microsoft-com:office:word" xmlns:w="http://schemas.openxmlformats.org/wordprocessingml/2006/main" xmlns:w14="http://schemas.microsoft.com/office/word/2010/wordml" xmlns:w15="http://schemas.microsoft.com/office/word/2012/wordml" xmlns:w16cex="http://schemas.microsoft.com/office/word/2018/wordml/cex" xmlns:w16cid="http://schemas.microsoft.com/office/word/2016/wordml/cid" xmlns:w16="http://schemas.microsoft.com/office/word/2018/wordml" xmlns:w16du="http://schemas.microsoft.com/office/word/2023/wordml/word16du" xmlns:w16sdtdh="http://schemas.microsoft.com/office/word/2020/wordml/sdtdatahash" xmlns:w16sdtfl="http://schemas.microsoft.com/office/word/2024/wordml/sdtformatlock" xmlns:w16se="http://schemas.microsoft.com/office/word/2015/wordml/symex" xmlns:wpg="http://schemas.microsoft.com/office/word/2010/wordprocessingGroup" xmlns:wpi="http://schemas.microsoft.com/office/word/2010/wordprocessingInk" xmlns:wne="http://schemas.microsoft.com/office/word/2006/wordml" xmlns:wps="http://schemas.microsoft.com/office/word/2010/wordprocessingShape" mc:Ignorable="w14 w15 w16se w16cid w16 w16cex w16sdtdh w16sdtfl w16du wp14">
   <w:body>
-    <w:p>
-      <w:r>
-        <w:t>Odgovoreno:</w:t>
-      </w:r>
-    </w:p>
     <w:p>
       <w:r>
         <w:t xml:space="preserve">Jesu li medu pobjednicima neki </w:t>
@@ -22,21 +17,9 @@
     </w:p>
     <w:p>
       <w:r>
-        <w:t>Imaju li pobjednici veću ocjenu od onih koji nisu pobijedili?</w:t>
-      </w:r>
-    </w:p>
-    <w:p/>
-    <w:p>
-      <w:r>
-        <w:t>Neodgovoreno:</w:t>
-      </w:r>
-    </w:p>
-    <w:p>
-      <w:r>
         <w:t>Jesu li medu pobjednicima neki producenti cesci?</w:t>
       </w:r>
     </w:p>
-    <w:p/>
     <w:sectPr>
       <w:pgSz w:w="11906" w:h="16838"/>
       <w:pgMar w:top="1440" w:right="1440" w:bottom="1440" w:left="1440" w:header="708" w:footer="708" w:gutter="0"/>
@@ -451,11 +434,11 @@
       <w:lang w:val="hr-HR"/>
     </w:rPr>
   </w:style>
-  <w:style w:type="paragraph" w:styleId="Naslov1">
+  <w:style w:type="paragraph" w:styleId="Heading1">
     <w:name w:val="heading 1"/>
     <w:basedOn w:val="Normal"/>
     <w:next w:val="Normal"/>
-    <w:link w:val="Naslov1Char"/>
+    <w:link w:val="Heading1Char"/>
     <w:uiPriority w:val="9"/>
     <w:qFormat/>
     <w:rsid w:val="00C10963"/>
@@ -472,11 +455,11 @@
       <w:szCs w:val="40"/>
     </w:rPr>
   </w:style>
-  <w:style w:type="paragraph" w:styleId="Naslov2">
+  <w:style w:type="paragraph" w:styleId="Heading2">
     <w:name w:val="heading 2"/>
     <w:basedOn w:val="Normal"/>
     <w:next w:val="Normal"/>
-    <w:link w:val="Naslov2Char"/>
+    <w:link w:val="Heading2Char"/>
     <w:uiPriority w:val="9"/>
     <w:semiHidden/>
     <w:unhideWhenUsed/>
@@ -495,11 +478,11 @@
       <w:szCs w:val="32"/>
     </w:rPr>
   </w:style>
-  <w:style w:type="paragraph" w:styleId="Naslov3">
+  <w:style w:type="paragraph" w:styleId="Heading3">
     <w:name w:val="heading 3"/>
     <w:basedOn w:val="Normal"/>
     <w:next w:val="Normal"/>
-    <w:link w:val="Naslov3Char"/>
+    <w:link w:val="Heading3Char"/>
     <w:uiPriority w:val="9"/>
     <w:semiHidden/>
     <w:unhideWhenUsed/>
@@ -518,11 +501,11 @@
       <w:szCs w:val="28"/>
     </w:rPr>
   </w:style>
-  <w:style w:type="paragraph" w:styleId="Naslov4">
+  <w:style w:type="paragraph" w:styleId="Heading4">
     <w:name w:val="heading 4"/>
     <w:basedOn w:val="Normal"/>
     <w:next w:val="Normal"/>
-    <w:link w:val="Naslov4Char"/>
+    <w:link w:val="Heading4Char"/>
     <w:uiPriority w:val="9"/>
     <w:semiHidden/>
     <w:unhideWhenUsed/>
@@ -541,11 +524,11 @@
       <w:color w:val="0F4761" w:themeColor="accent1" w:themeShade="BF"/>
     </w:rPr>
   </w:style>
-  <w:style w:type="paragraph" w:styleId="Naslov5">
+  <w:style w:type="paragraph" w:styleId="Heading5">
     <w:name w:val="heading 5"/>
     <w:basedOn w:val="Normal"/>
     <w:next w:val="Normal"/>
-    <w:link w:val="Naslov5Char"/>
+    <w:link w:val="Heading5Char"/>
     <w:uiPriority w:val="9"/>
     <w:semiHidden/>
     <w:unhideWhenUsed/>
@@ -562,11 +545,11 @@
       <w:color w:val="0F4761" w:themeColor="accent1" w:themeShade="BF"/>
     </w:rPr>
   </w:style>
-  <w:style w:type="paragraph" w:styleId="Naslov6">
+  <w:style w:type="paragraph" w:styleId="Heading6">
     <w:name w:val="heading 6"/>
     <w:basedOn w:val="Normal"/>
     <w:next w:val="Normal"/>
-    <w:link w:val="Naslov6Char"/>
+    <w:link w:val="Heading6Char"/>
     <w:uiPriority w:val="9"/>
     <w:semiHidden/>
     <w:unhideWhenUsed/>
@@ -585,11 +568,11 @@
       <w:color w:val="595959" w:themeColor="text1" w:themeTint="A6"/>
     </w:rPr>
   </w:style>
-  <w:style w:type="paragraph" w:styleId="Naslov7">
+  <w:style w:type="paragraph" w:styleId="Heading7">
     <w:name w:val="heading 7"/>
     <w:basedOn w:val="Normal"/>
     <w:next w:val="Normal"/>
-    <w:link w:val="Naslov7Char"/>
+    <w:link w:val="Heading7Char"/>
     <w:uiPriority w:val="9"/>
     <w:semiHidden/>
     <w:unhideWhenUsed/>
@@ -606,11 +589,11 @@
       <w:color w:val="595959" w:themeColor="text1" w:themeTint="A6"/>
     </w:rPr>
   </w:style>
-  <w:style w:type="paragraph" w:styleId="Naslov8">
+  <w:style w:type="paragraph" w:styleId="Heading8">
     <w:name w:val="heading 8"/>
     <w:basedOn w:val="Normal"/>
     <w:next w:val="Normal"/>
-    <w:link w:val="Naslov8Char"/>
+    <w:link w:val="Heading8Char"/>
     <w:uiPriority w:val="9"/>
     <w:semiHidden/>
     <w:unhideWhenUsed/>
@@ -629,11 +612,11 @@
       <w:color w:val="272727" w:themeColor="text1" w:themeTint="D8"/>
     </w:rPr>
   </w:style>
-  <w:style w:type="paragraph" w:styleId="Naslov9">
+  <w:style w:type="paragraph" w:styleId="Heading9">
     <w:name w:val="heading 9"/>
     <w:basedOn w:val="Normal"/>
     <w:next w:val="Normal"/>
-    <w:link w:val="Naslov9Char"/>
+    <w:link w:val="Heading9Char"/>
     <w:uiPriority w:val="9"/>
     <w:semiHidden/>
     <w:unhideWhenUsed/>
@@ -650,13 +633,12 @@
       <w:color w:val="272727" w:themeColor="text1" w:themeTint="D8"/>
     </w:rPr>
   </w:style>
-  <w:style w:type="character" w:default="1" w:styleId="Zadanifontodlomka">
+  <w:style w:type="character" w:default="1" w:styleId="DefaultParagraphFont">
     <w:name w:val="Default Paragraph Font"/>
     <w:uiPriority w:val="1"/>
-    <w:semiHidden/>
     <w:unhideWhenUsed/>
   </w:style>
-  <w:style w:type="table" w:default="1" w:styleId="Obinatablica">
+  <w:style w:type="table" w:default="1" w:styleId="TableNormal">
     <w:name w:val="Normal Table"/>
     <w:uiPriority w:val="99"/>
     <w:semiHidden/>
@@ -671,16 +653,16 @@
       </w:tblCellMar>
     </w:tblPr>
   </w:style>
-  <w:style w:type="numbering" w:default="1" w:styleId="Bezpopisa">
+  <w:style w:type="numbering" w:default="1" w:styleId="NoList">
     <w:name w:val="No List"/>
     <w:uiPriority w:val="99"/>
     <w:semiHidden/>
     <w:unhideWhenUsed/>
   </w:style>
-  <w:style w:type="character" w:customStyle="1" w:styleId="Naslov1Char">
-    <w:name w:val="Naslov 1 Char"/>
-    <w:basedOn w:val="Zadanifontodlomka"/>
-    <w:link w:val="Naslov1"/>
+  <w:style w:type="character" w:customStyle="1" w:styleId="Heading1Char">
+    <w:name w:val="Heading 1 Char"/>
+    <w:basedOn w:val="DefaultParagraphFont"/>
+    <w:link w:val="Heading1"/>
     <w:uiPriority w:val="9"/>
     <w:rsid w:val="00C10963"/>
     <w:rPr>
@@ -691,10 +673,10 @@
       <w:lang w:val="hr-HR"/>
     </w:rPr>
   </w:style>
-  <w:style w:type="character" w:customStyle="1" w:styleId="Naslov2Char">
-    <w:name w:val="Naslov 2 Char"/>
-    <w:basedOn w:val="Zadanifontodlomka"/>
-    <w:link w:val="Naslov2"/>
+  <w:style w:type="character" w:customStyle="1" w:styleId="Heading2Char">
+    <w:name w:val="Heading 2 Char"/>
+    <w:basedOn w:val="DefaultParagraphFont"/>
+    <w:link w:val="Heading2"/>
     <w:uiPriority w:val="9"/>
     <w:semiHidden/>
     <w:rsid w:val="00C10963"/>
@@ -706,10 +688,10 @@
       <w:lang w:val="hr-HR"/>
     </w:rPr>
   </w:style>
-  <w:style w:type="character" w:customStyle="1" w:styleId="Naslov3Char">
-    <w:name w:val="Naslov 3 Char"/>
-    <w:basedOn w:val="Zadanifontodlomka"/>
-    <w:link w:val="Naslov3"/>
+  <w:style w:type="character" w:customStyle="1" w:styleId="Heading3Char">
+    <w:name w:val="Heading 3 Char"/>
+    <w:basedOn w:val="DefaultParagraphFont"/>
+    <w:link w:val="Heading3"/>
     <w:uiPriority w:val="9"/>
     <w:semiHidden/>
     <w:rsid w:val="00C10963"/>
@@ -721,10 +703,10 @@
       <w:lang w:val="hr-HR"/>
     </w:rPr>
   </w:style>
-  <w:style w:type="character" w:customStyle="1" w:styleId="Naslov4Char">
-    <w:name w:val="Naslov 4 Char"/>
-    <w:basedOn w:val="Zadanifontodlomka"/>
-    <w:link w:val="Naslov4"/>
+  <w:style w:type="character" w:customStyle="1" w:styleId="Heading4Char">
+    <w:name w:val="Heading 4 Char"/>
+    <w:basedOn w:val="DefaultParagraphFont"/>
+    <w:link w:val="Heading4"/>
     <w:uiPriority w:val="9"/>
     <w:semiHidden/>
     <w:rsid w:val="00C10963"/>
@@ -736,23 +718,23 @@
       <w:lang w:val="hr-HR"/>
     </w:rPr>
   </w:style>
-  <w:style w:type="character" w:customStyle="1" w:styleId="Naslov5Char">
-    <w:name w:val="Naslov 5 Char"/>
-    <w:basedOn w:val="Zadanifontodlomka"/>
-    <w:link w:val="Naslov5"/>
-    <w:uiPriority w:val="9"/>
-    <w:semiHidden/>
-    <w:rsid w:val="00C10963"/>
-    <w:rPr>
-      <w:rFonts w:eastAsiaTheme="majorEastAsia" w:cstheme="majorBidi"/>
-      <w:color w:val="0F4761" w:themeColor="accent1" w:themeShade="BF"/>
-      <w:lang w:val="hr-HR"/>
-    </w:rPr>
-  </w:style>
-  <w:style w:type="character" w:customStyle="1" w:styleId="Naslov6Char">
-    <w:name w:val="Naslov 6 Char"/>
-    <w:basedOn w:val="Zadanifontodlomka"/>
-    <w:link w:val="Naslov6"/>
+  <w:style w:type="character" w:customStyle="1" w:styleId="Heading5Char">
+    <w:name w:val="Heading 5 Char"/>
+    <w:basedOn w:val="DefaultParagraphFont"/>
+    <w:link w:val="Heading5"/>
+    <w:uiPriority w:val="9"/>
+    <w:semiHidden/>
+    <w:rsid w:val="00C10963"/>
+    <w:rPr>
+      <w:rFonts w:eastAsiaTheme="majorEastAsia" w:cstheme="majorBidi"/>
+      <w:color w:val="0F4761" w:themeColor="accent1" w:themeShade="BF"/>
+      <w:lang w:val="hr-HR"/>
+    </w:rPr>
+  </w:style>
+  <w:style w:type="character" w:customStyle="1" w:styleId="Heading6Char">
+    <w:name w:val="Heading 6 Char"/>
+    <w:basedOn w:val="DefaultParagraphFont"/>
+    <w:link w:val="Heading6"/>
     <w:uiPriority w:val="9"/>
     <w:semiHidden/>
     <w:rsid w:val="00C10963"/>
@@ -764,10 +746,10 @@
       <w:lang w:val="hr-HR"/>
     </w:rPr>
   </w:style>
-  <w:style w:type="character" w:customStyle="1" w:styleId="Naslov7Char">
-    <w:name w:val="Naslov 7 Char"/>
-    <w:basedOn w:val="Zadanifontodlomka"/>
-    <w:link w:val="Naslov7"/>
+  <w:style w:type="character" w:customStyle="1" w:styleId="Heading7Char">
+    <w:name w:val="Heading 7 Char"/>
+    <w:basedOn w:val="DefaultParagraphFont"/>
+    <w:link w:val="Heading7"/>
     <w:uiPriority w:val="9"/>
     <w:semiHidden/>
     <w:rsid w:val="00C10963"/>
@@ -777,10 +759,10 @@
       <w:lang w:val="hr-HR"/>
     </w:rPr>
   </w:style>
-  <w:style w:type="character" w:customStyle="1" w:styleId="Naslov8Char">
-    <w:name w:val="Naslov 8 Char"/>
-    <w:basedOn w:val="Zadanifontodlomka"/>
-    <w:link w:val="Naslov8"/>
+  <w:style w:type="character" w:customStyle="1" w:styleId="Heading8Char">
+    <w:name w:val="Heading 8 Char"/>
+    <w:basedOn w:val="DefaultParagraphFont"/>
+    <w:link w:val="Heading8"/>
     <w:uiPriority w:val="9"/>
     <w:semiHidden/>
     <w:rsid w:val="00C10963"/>
@@ -792,10 +774,10 @@
       <w:lang w:val="hr-HR"/>
     </w:rPr>
   </w:style>
-  <w:style w:type="character" w:customStyle="1" w:styleId="Naslov9Char">
-    <w:name w:val="Naslov 9 Char"/>
-    <w:basedOn w:val="Zadanifontodlomka"/>
-    <w:link w:val="Naslov9"/>
+  <w:style w:type="character" w:customStyle="1" w:styleId="Heading9Char">
+    <w:name w:val="Heading 9 Char"/>
+    <w:basedOn w:val="DefaultParagraphFont"/>
+    <w:link w:val="Heading9"/>
     <w:uiPriority w:val="9"/>
     <w:semiHidden/>
     <w:rsid w:val="00C10963"/>
@@ -805,11 +787,11 @@
       <w:lang w:val="hr-HR"/>
     </w:rPr>
   </w:style>
-  <w:style w:type="paragraph" w:styleId="Naslov">
+  <w:style w:type="paragraph" w:styleId="Title">
     <w:name w:val="Title"/>
     <w:basedOn w:val="Normal"/>
     <w:next w:val="Normal"/>
-    <w:link w:val="NaslovChar"/>
+    <w:link w:val="TitleChar"/>
     <w:uiPriority w:val="10"/>
     <w:qFormat/>
     <w:rsid w:val="00C10963"/>
@@ -825,10 +807,10 @@
       <w:szCs w:val="56"/>
     </w:rPr>
   </w:style>
-  <w:style w:type="character" w:customStyle="1" w:styleId="NaslovChar">
-    <w:name w:val="Naslov Char"/>
-    <w:basedOn w:val="Zadanifontodlomka"/>
-    <w:link w:val="Naslov"/>
+  <w:style w:type="character" w:customStyle="1" w:styleId="TitleChar">
+    <w:name w:val="Title Char"/>
+    <w:basedOn w:val="DefaultParagraphFont"/>
+    <w:link w:val="Title"/>
     <w:uiPriority w:val="10"/>
     <w:rsid w:val="00C10963"/>
     <w:rPr>
@@ -840,11 +822,11 @@
       <w:lang w:val="hr-HR"/>
     </w:rPr>
   </w:style>
-  <w:style w:type="paragraph" w:styleId="Podnaslov">
+  <w:style w:type="paragraph" w:styleId="Subtitle">
     <w:name w:val="Subtitle"/>
     <w:basedOn w:val="Normal"/>
     <w:next w:val="Normal"/>
-    <w:link w:val="PodnaslovChar"/>
+    <w:link w:val="SubtitleChar"/>
     <w:uiPriority w:val="11"/>
     <w:qFormat/>
     <w:rsid w:val="00C10963"/>
@@ -861,10 +843,10 @@
       <w:szCs w:val="28"/>
     </w:rPr>
   </w:style>
-  <w:style w:type="character" w:customStyle="1" w:styleId="PodnaslovChar">
-    <w:name w:val="Podnaslov Char"/>
-    <w:basedOn w:val="Zadanifontodlomka"/>
-    <w:link w:val="Podnaslov"/>
+  <w:style w:type="character" w:customStyle="1" w:styleId="SubtitleChar">
+    <w:name w:val="Subtitle Char"/>
+    <w:basedOn w:val="DefaultParagraphFont"/>
+    <w:link w:val="Subtitle"/>
     <w:uiPriority w:val="11"/>
     <w:rsid w:val="00C10963"/>
     <w:rPr>
@@ -876,11 +858,11 @@
       <w:lang w:val="hr-HR"/>
     </w:rPr>
   </w:style>
-  <w:style w:type="paragraph" w:styleId="Citat">
+  <w:style w:type="paragraph" w:styleId="Quote">
     <w:name w:val="Quote"/>
     <w:basedOn w:val="Normal"/>
     <w:next w:val="Normal"/>
-    <w:link w:val="CitatChar"/>
+    <w:link w:val="QuoteChar"/>
     <w:uiPriority w:val="29"/>
     <w:qFormat/>
     <w:rsid w:val="00C10963"/>
@@ -894,10 +876,10 @@
       <w:color w:val="404040" w:themeColor="text1" w:themeTint="BF"/>
     </w:rPr>
   </w:style>
-  <w:style w:type="character" w:customStyle="1" w:styleId="CitatChar">
-    <w:name w:val="Citat Char"/>
-    <w:basedOn w:val="Zadanifontodlomka"/>
-    <w:link w:val="Citat"/>
+  <w:style w:type="character" w:customStyle="1" w:styleId="QuoteChar">
+    <w:name w:val="Quote Char"/>
+    <w:basedOn w:val="DefaultParagraphFont"/>
+    <w:link w:val="Quote"/>
     <w:uiPriority w:val="29"/>
     <w:rsid w:val="00C10963"/>
     <w:rPr>
@@ -907,7 +889,7 @@
       <w:lang w:val="hr-HR"/>
     </w:rPr>
   </w:style>
-  <w:style w:type="paragraph" w:styleId="Odlomakpopisa">
+  <w:style w:type="paragraph" w:styleId="ListParagraph">
     <w:name w:val="List Paragraph"/>
     <w:basedOn w:val="Normal"/>
     <w:uiPriority w:val="34"/>
@@ -918,9 +900,9 @@
       <w:contextualSpacing/>
     </w:pPr>
   </w:style>
-  <w:style w:type="character" w:styleId="Jakoisticanje">
+  <w:style w:type="character" w:styleId="IntenseEmphasis">
     <w:name w:val="Intense Emphasis"/>
-    <w:basedOn w:val="Zadanifontodlomka"/>
+    <w:basedOn w:val="DefaultParagraphFont"/>
     <w:uiPriority w:val="21"/>
     <w:qFormat/>
     <w:rsid w:val="00C10963"/>
@@ -930,11 +912,11 @@
       <w:color w:val="0F4761" w:themeColor="accent1" w:themeShade="BF"/>
     </w:rPr>
   </w:style>
-  <w:style w:type="paragraph" w:styleId="Naglaencitat">
+  <w:style w:type="paragraph" w:styleId="IntenseQuote">
     <w:name w:val="Intense Quote"/>
     <w:basedOn w:val="Normal"/>
     <w:next w:val="Normal"/>
-    <w:link w:val="NaglaencitatChar"/>
+    <w:link w:val="IntenseQuoteChar"/>
     <w:uiPriority w:val="30"/>
     <w:qFormat/>
     <w:rsid w:val="00C10963"/>
@@ -953,10 +935,10 @@
       <w:color w:val="0F4761" w:themeColor="accent1" w:themeShade="BF"/>
     </w:rPr>
   </w:style>
-  <w:style w:type="character" w:customStyle="1" w:styleId="NaglaencitatChar">
-    <w:name w:val="Naglašen citat Char"/>
-    <w:basedOn w:val="Zadanifontodlomka"/>
-    <w:link w:val="Naglaencitat"/>
+  <w:style w:type="character" w:customStyle="1" w:styleId="IntenseQuoteChar">
+    <w:name w:val="Intense Quote Char"/>
+    <w:basedOn w:val="DefaultParagraphFont"/>
+    <w:link w:val="IntenseQuote"/>
     <w:uiPriority w:val="30"/>
     <w:rsid w:val="00C10963"/>
     <w:rPr>
@@ -966,9 +948,9 @@
       <w:lang w:val="hr-HR"/>
     </w:rPr>
   </w:style>
-  <w:style w:type="character" w:styleId="Istaknutareferenca">
+  <w:style w:type="character" w:styleId="IntenseReference">
     <w:name w:val="Intense Reference"/>
-    <w:basedOn w:val="Zadanifontodlomka"/>
+    <w:basedOn w:val="DefaultParagraphFont"/>
     <w:uiPriority w:val="32"/>
     <w:qFormat/>
     <w:rsid w:val="00C10963"/>

</xml_diff>